<commit_message>
Acta reunion 15Agosto Juan Carlos Mesa
</commit_message>
<xml_diff>
--- a/actasreunion/Acta-Agosto-15-2009.docx
+++ b/actasreunion/Acta-Agosto-15-2009.docx
@@ -1478,23 +1478,31 @@
                 <w:sz w:val="20"/>
                 <w:szCs w:val="20"/>
               </w:rPr>
-              <w:t xml:space="preserve">Generación de código optimizar y entregar </w:t>
-            </w:r>
-            <w:r>
-              <w:rPr>
-                <w:rFonts w:ascii="Arial" w:hAnsi="Arial" w:cs="Arial"/>
-                <w:sz w:val="20"/>
-                <w:szCs w:val="20"/>
-              </w:rPr>
-              <w:t>resultados</w:t>
-            </w:r>
-            <w:r>
-              <w:rPr>
-                <w:rFonts w:ascii="Arial" w:hAnsi="Arial" w:cs="Arial"/>
-                <w:sz w:val="20"/>
-                <w:szCs w:val="20"/>
-              </w:rPr>
-              <w:t xml:space="preserve">  Aceleo Velocity</w:t>
+              <w:t>Definición del objetivo relacionado con la g</w:t>
+            </w:r>
+            <w:r>
+              <w:rPr>
+                <w:rFonts w:ascii="Arial" w:hAnsi="Arial" w:cs="Arial"/>
+                <w:sz w:val="20"/>
+                <w:szCs w:val="20"/>
+              </w:rPr>
+              <w:t>eneración de código</w:t>
+            </w:r>
+            <w:r>
+              <w:rPr>
+                <w:rFonts w:ascii="Arial" w:hAnsi="Arial" w:cs="Arial"/>
+                <w:sz w:val="20"/>
+                <w:szCs w:val="20"/>
+              </w:rPr>
+              <w:t xml:space="preserve"> para el metamodelo de AMM, usando M2T en Acceleo, y complementando </w:t>
+            </w:r>
+            <w:r>
+              <w:rPr>
+                <w:rFonts w:ascii="Arial" w:hAnsi="Arial" w:cs="Arial"/>
+                <w:sz w:val="20"/>
+                <w:szCs w:val="20"/>
+              </w:rPr>
+              <w:t>su generación con Velocity de ser necesario.</w:t>
             </w:r>
           </w:p>
           <w:p>
@@ -1517,15 +1525,31 @@
                 <w:sz w:val="20"/>
                 <w:szCs w:val="20"/>
               </w:rPr>
-              <w:t>Simulación de datos de salida</w:t>
-            </w:r>
-            <w:r>
-              <w:rPr>
-                <w:rFonts w:ascii="Arial" w:hAnsi="Arial" w:cs="Arial"/>
-                <w:sz w:val="20"/>
-                <w:szCs w:val="20"/>
-              </w:rPr>
-              <w:t>.</w:t>
+              <w:t xml:space="preserve">Generar datos Dummy para </w:t>
+            </w:r>
+            <w:r>
+              <w:rPr>
+                <w:rFonts w:ascii="Arial" w:hAnsi="Arial" w:cs="Arial"/>
+                <w:sz w:val="20"/>
+                <w:szCs w:val="20"/>
+              </w:rPr>
+              <w:t xml:space="preserve">simular </w:t>
+            </w:r>
+            <w:r>
+              <w:rPr>
+                <w:rFonts w:ascii="Arial" w:hAnsi="Arial" w:cs="Arial"/>
+                <w:sz w:val="20"/>
+                <w:szCs w:val="20"/>
+              </w:rPr>
+              <w:t>datos de salida</w:t>
+            </w:r>
+            <w:r>
+              <w:rPr>
+                <w:rFonts w:ascii="Arial" w:hAnsi="Arial" w:cs="Arial"/>
+                <w:sz w:val="20"/>
+                <w:szCs w:val="20"/>
+              </w:rPr>
+              <w:t xml:space="preserve"> y posteriormente visualizarlos.</w:t>
             </w:r>
           </w:p>
           <w:p>
@@ -1548,31 +1572,23 @@
                 <w:sz w:val="20"/>
                 <w:szCs w:val="20"/>
               </w:rPr>
-              <w:t>Definir construir modulo que permita entrada de archivos XML,</w:t>
-            </w:r>
-            <w:r>
-              <w:rPr>
-                <w:rFonts w:ascii="Arial" w:hAnsi="Arial" w:cs="Arial"/>
-                <w:sz w:val="20"/>
-                <w:szCs w:val="20"/>
-              </w:rPr>
-              <w:t xml:space="preserve"> </w:t>
-            </w:r>
-            <w:r>
-              <w:rPr>
-                <w:rFonts w:ascii="Arial" w:hAnsi="Arial" w:cs="Arial"/>
-                <w:sz w:val="20"/>
-                <w:szCs w:val="20"/>
-              </w:rPr>
-              <w:t xml:space="preserve">se </w:t>
-            </w:r>
-            <w:r>
-              <w:rPr>
-                <w:rFonts w:ascii="Arial" w:hAnsi="Arial" w:cs="Arial"/>
-                <w:sz w:val="20"/>
-                <w:szCs w:val="20"/>
-              </w:rPr>
-              <w:t xml:space="preserve">involucra generación de código, </w:t>
+              <w:t xml:space="preserve">Definir </w:t>
+            </w:r>
+            <w:r>
+              <w:rPr>
+                <w:rFonts w:ascii="Arial" w:hAnsi="Arial" w:cs="Arial"/>
+                <w:sz w:val="20"/>
+                <w:szCs w:val="20"/>
+              </w:rPr>
+              <w:t>la estructura de los archivos de datos fuente, para el cargue de los valores del modelo: parámetros, variables, índices</w:t>
+            </w:r>
+            <w:r>
+              <w:rPr>
+                <w:rFonts w:ascii="Arial" w:hAnsi="Arial" w:cs="Arial"/>
+                <w:sz w:val="20"/>
+                <w:szCs w:val="20"/>
+              </w:rPr>
+              <w:t>, conjuntos.</w:t>
             </w:r>
           </w:p>
           <w:p>
@@ -1595,7 +1611,15 @@
                 <w:sz w:val="20"/>
                 <w:szCs w:val="20"/>
               </w:rPr>
-              <w:t>Visualización de los datos</w:t>
+              <w:t>Generar un formato de v</w:t>
+            </w:r>
+            <w:r>
+              <w:rPr>
+                <w:rFonts w:ascii="Arial" w:hAnsi="Arial" w:cs="Arial"/>
+                <w:sz w:val="20"/>
+                <w:szCs w:val="20"/>
+              </w:rPr>
+              <w:t>isualización de los datos</w:t>
             </w:r>
             <w:r>
               <w:rPr>
@@ -1611,7 +1635,7 @@
                 <w:sz w:val="20"/>
                 <w:szCs w:val="20"/>
               </w:rPr>
-              <w:t>.</w:t>
+              <w:t xml:space="preserve"> después de correr el optimizador.</w:t>
             </w:r>
           </w:p>
           <w:p>
@@ -1634,7 +1658,31 @@
                 <w:sz w:val="20"/>
                 <w:szCs w:val="20"/>
               </w:rPr>
-              <w:t>Aproximación a arquitectura a seguir durante el desarrollo del proyecto.</w:t>
+              <w:t xml:space="preserve">Definición de </w:t>
+            </w:r>
+            <w:r>
+              <w:rPr>
+                <w:rFonts w:ascii="Arial" w:hAnsi="Arial" w:cs="Arial"/>
+                <w:sz w:val="20"/>
+                <w:szCs w:val="20"/>
+              </w:rPr>
+              <w:t xml:space="preserve">arquitectura </w:t>
+            </w:r>
+            <w:r>
+              <w:rPr>
+                <w:rFonts w:ascii="Arial" w:hAnsi="Arial" w:cs="Arial"/>
+                <w:sz w:val="20"/>
+                <w:szCs w:val="20"/>
+              </w:rPr>
+              <w:t xml:space="preserve">a </w:t>
+            </w:r>
+            <w:r>
+              <w:rPr>
+                <w:rFonts w:ascii="Arial" w:hAnsi="Arial" w:cs="Arial"/>
+                <w:sz w:val="20"/>
+                <w:szCs w:val="20"/>
+              </w:rPr>
+              <w:t>seguir durante el desarrollo del proyecto.</w:t>
             </w:r>
           </w:p>
           <w:p>
@@ -1683,10 +1731,6 @@
         </w:tc>
       </w:tr>
     </w:tbl>
-    <w:p/>
-    <w:p/>
-    <w:p/>
-    <w:p/>
     <w:p>
       <w:pPr>
         <w:jc w:val="both"/>
@@ -1709,6 +1753,7 @@
           <w:sz w:val="20"/>
           <w:szCs w:val="20"/>
         </w:rPr>
+        <w:lastRenderedPageBreak/>
         <w:t>5. COMPROMISOS Y ACTIVIDADES PENDIENTES</w:t>
       </w:r>
       <w:r>
@@ -1752,14 +1797,19 @@
         <w:tblLook w:val="01E0"/>
       </w:tblPr>
       <w:tblGrid>
-        <w:gridCol w:w="3348"/>
-        <w:gridCol w:w="1800"/>
+        <w:gridCol w:w="931"/>
+        <w:gridCol w:w="1425"/>
+        <w:gridCol w:w="652"/>
+        <w:gridCol w:w="340"/>
+        <w:gridCol w:w="1035"/>
+        <w:gridCol w:w="765"/>
         <w:gridCol w:w="1980"/>
       </w:tblGrid>
       <w:tr>
         <w:tc>
           <w:tcPr>
             <w:tcW w:w="3348" w:type="dxa"/>
+            <w:gridSpan w:val="4"/>
             <w:vAlign w:val="center"/>
           </w:tcPr>
           <w:p>
@@ -1787,6 +1837,7 @@
         <w:tc>
           <w:tcPr>
             <w:tcW w:w="1800" w:type="dxa"/>
+            <w:gridSpan w:val="2"/>
             <w:vAlign w:val="center"/>
           </w:tcPr>
           <w:p>
@@ -1846,6 +1897,7 @@
         <w:tc>
           <w:tcPr>
             <w:tcW w:w="3348" w:type="dxa"/>
+            <w:gridSpan w:val="4"/>
           </w:tcPr>
           <w:p>
             <w:pPr>
@@ -1881,11 +1933,20 @@
               </w:rPr>
               <w:t xml:space="preserve"> de como consumir los métodos del motor</w:t>
             </w:r>
+            <w:r>
+              <w:rPr>
+                <w:rFonts w:ascii="Arial" w:hAnsi="Arial" w:cs="Arial"/>
+                <w:sz w:val="20"/>
+                <w:szCs w:val="20"/>
+              </w:rPr>
+              <w:t xml:space="preserve"> AMM</w:t>
+            </w:r>
           </w:p>
         </w:tc>
         <w:tc>
           <w:tcPr>
             <w:tcW w:w="1800" w:type="dxa"/>
+            <w:gridSpan w:val="2"/>
           </w:tcPr>
           <w:p>
             <w:pPr>
@@ -1939,6 +2000,7 @@
         <w:tc>
           <w:tcPr>
             <w:tcW w:w="3348" w:type="dxa"/>
+            <w:gridSpan w:val="4"/>
           </w:tcPr>
           <w:p>
             <w:pPr>
@@ -1963,6 +2025,7 @@
         <w:tc>
           <w:tcPr>
             <w:tcW w:w="1800" w:type="dxa"/>
+            <w:gridSpan w:val="2"/>
           </w:tcPr>
           <w:p>
             <w:pPr>
@@ -2016,6 +2079,7 @@
         <w:tc>
           <w:tcPr>
             <w:tcW w:w="3348" w:type="dxa"/>
+            <w:gridSpan w:val="4"/>
           </w:tcPr>
           <w:p>
             <w:pPr>
@@ -2040,6 +2104,7 @@
         <w:tc>
           <w:tcPr>
             <w:tcW w:w="1800" w:type="dxa"/>
+            <w:gridSpan w:val="2"/>
           </w:tcPr>
           <w:p>
             <w:pPr>
@@ -2093,6 +2158,7 @@
         <w:tc>
           <w:tcPr>
             <w:tcW w:w="3348" w:type="dxa"/>
+            <w:gridSpan w:val="4"/>
           </w:tcPr>
           <w:p>
             <w:pPr>
@@ -2117,6 +2183,7 @@
         <w:tc>
           <w:tcPr>
             <w:tcW w:w="1800" w:type="dxa"/>
+            <w:gridSpan w:val="2"/>
           </w:tcPr>
           <w:p>
             <w:pPr>
@@ -2170,6 +2237,7 @@
         <w:tc>
           <w:tcPr>
             <w:tcW w:w="3348" w:type="dxa"/>
+            <w:gridSpan w:val="4"/>
           </w:tcPr>
           <w:p>
             <w:pPr>
@@ -2194,6 +2262,7 @@
         <w:tc>
           <w:tcPr>
             <w:tcW w:w="1800" w:type="dxa"/>
+            <w:gridSpan w:val="2"/>
           </w:tcPr>
           <w:p>
             <w:pPr>
@@ -2240,21 +2309,83 @@
           </w:p>
         </w:tc>
       </w:tr>
-    </w:tbl>
-    <w:p/>
-    <w:tbl>
-      <w:tblPr>
-        <w:tblW w:w="4383" w:type="dxa"/>
-        <w:tblLook w:val="01E0"/>
-      </w:tblPr>
-      <w:tblGrid>
-        <w:gridCol w:w="931"/>
-        <w:gridCol w:w="1425"/>
-        <w:gridCol w:w="652"/>
-        <w:gridCol w:w="1375"/>
-      </w:tblGrid>
       <w:tr>
         <w:trPr>
+          <w:trHeight w:val="531"/>
+        </w:trPr>
+        <w:tc>
+          <w:tcPr>
+            <w:tcW w:w="3348" w:type="dxa"/>
+            <w:gridSpan w:val="4"/>
+          </w:tcPr>
+          <w:p>
+            <w:pPr>
+              <w:spacing w:after="160" w:line="240" w:lineRule="exact"/>
+              <w:jc w:val="both"/>
+              <w:rPr>
+                <w:rFonts w:ascii="Arial" w:hAnsi="Arial" w:cs="Arial"/>
+                <w:sz w:val="20"/>
+                <w:szCs w:val="20"/>
+              </w:rPr>
+            </w:pPr>
+            <w:r>
+              <w:rPr>
+                <w:rFonts w:ascii="Arial" w:hAnsi="Arial" w:cs="Arial"/>
+                <w:sz w:val="20"/>
+                <w:szCs w:val="20"/>
+              </w:rPr>
+              <w:t>Modelos matemáticos específicos para cada problema</w:t>
+            </w:r>
+          </w:p>
+        </w:tc>
+        <w:tc>
+          <w:tcPr>
+            <w:tcW w:w="1800" w:type="dxa"/>
+            <w:gridSpan w:val="2"/>
+          </w:tcPr>
+          <w:p>
+            <w:pPr>
+              <w:spacing w:after="160" w:line="240" w:lineRule="exact"/>
+              <w:jc w:val="both"/>
+              <w:rPr>
+                <w:rFonts w:ascii="Arial" w:hAnsi="Arial" w:cs="Arial"/>
+                <w:sz w:val="20"/>
+                <w:szCs w:val="20"/>
+              </w:rPr>
+            </w:pPr>
+          </w:p>
+        </w:tc>
+        <w:tc>
+          <w:tcPr>
+            <w:tcW w:w="1980" w:type="dxa"/>
+          </w:tcPr>
+          <w:p>
+            <w:pPr>
+              <w:spacing w:after="160" w:line="240" w:lineRule="exact"/>
+              <w:jc w:val="both"/>
+              <w:rPr>
+                <w:rFonts w:ascii="Arial" w:hAnsi="Arial" w:cs="Arial"/>
+                <w:sz w:val="20"/>
+                <w:szCs w:val="20"/>
+              </w:rPr>
+            </w:pPr>
+          </w:p>
+        </w:tc>
+      </w:tr>
+      <w:tr>
+        <w:tblPrEx>
+          <w:tblBorders>
+            <w:top w:val="none" w:sz="0" w:space="0" w:color="auto"/>
+            <w:left w:val="none" w:sz="0" w:space="0" w:color="auto"/>
+            <w:bottom w:val="none" w:sz="0" w:space="0" w:color="auto"/>
+            <w:right w:val="none" w:sz="0" w:space="0" w:color="auto"/>
+            <w:insideH w:val="none" w:sz="0" w:space="0" w:color="auto"/>
+            <w:insideV w:val="none" w:sz="0" w:space="0" w:color="auto"/>
+          </w:tblBorders>
+        </w:tblPrEx>
+        <w:trPr>
+          <w:gridAfter w:val="2"/>
+          <w:wAfter w:w="2745" w:type="dxa"/>
           <w:trHeight w:val="246"/>
         </w:trPr>
         <w:tc>
@@ -2312,6 +2443,7 @@
         <w:tc>
           <w:tcPr>
             <w:tcW w:w="1375" w:type="dxa"/>
+            <w:gridSpan w:val="2"/>
           </w:tcPr>
           <w:p>
             <w:pPr>
@@ -2764,15 +2896,7 @@
                 <w:b/>
                 <w:sz w:val="20"/>
               </w:rPr>
-              <w:t>Firma Responsable (3</w:t>
-            </w:r>
-            <w:r>
-              <w:rPr>
-                <w:rFonts w:ascii="Arial" w:hAnsi="Arial" w:cs="Arial"/>
-                <w:b/>
-                <w:sz w:val="20"/>
-              </w:rPr>
-              <w:t>):</w:t>
+              <w:t>Firma Responsable (3):</w:t>
             </w:r>
           </w:p>
           <w:p>
@@ -2803,15 +2927,7 @@
                 <w:b/>
                 <w:sz w:val="20"/>
               </w:rPr>
-              <w:t>Firma Responsable (5</w:t>
-            </w:r>
-            <w:r>
-              <w:rPr>
-                <w:rFonts w:ascii="Arial" w:hAnsi="Arial" w:cs="Arial"/>
-                <w:b/>
-                <w:sz w:val="20"/>
-              </w:rPr>
-              <w:t>):</w:t>
+              <w:t>Firma Responsable (5):</w:t>
             </w:r>
           </w:p>
           <w:p>
@@ -3038,15 +3154,7 @@
                 <w:b/>
                 <w:sz w:val="20"/>
               </w:rPr>
-              <w:t>Firma Responsable (5</w:t>
-            </w:r>
-            <w:r>
-              <w:rPr>
-                <w:rFonts w:ascii="Arial" w:hAnsi="Arial" w:cs="Arial"/>
-                <w:b/>
-                <w:sz w:val="20"/>
-              </w:rPr>
-              <w:t>):</w:t>
+              <w:t>Firma Responsable (5):</w:t>
             </w:r>
           </w:p>
           <w:p>
@@ -3077,15 +3185,7 @@
                 <w:b/>
                 <w:sz w:val="20"/>
               </w:rPr>
-              <w:t>Firma Responsable (6</w:t>
-            </w:r>
-            <w:r>
-              <w:rPr>
-                <w:rFonts w:ascii="Arial" w:hAnsi="Arial" w:cs="Arial"/>
-                <w:b/>
-                <w:sz w:val="20"/>
-              </w:rPr>
-              <w:t>):</w:t>
+              <w:t>Firma Responsable (6):</w:t>
             </w:r>
           </w:p>
           <w:p>
@@ -3163,15 +3263,7 @@
                 <w:b/>
                 <w:sz w:val="20"/>
               </w:rPr>
-              <w:t xml:space="preserve"> </w:t>
-            </w:r>
-            <w:r>
-              <w:rPr>
-                <w:rFonts w:ascii="Arial" w:hAnsi="Arial" w:cs="Arial"/>
-                <w:b/>
-                <w:sz w:val="20"/>
-              </w:rPr>
-              <w:t xml:space="preserve">                                                                    </w:t>
+              <w:t xml:space="preserve">                                                                     </w:t>
             </w:r>
           </w:p>
         </w:tc>
@@ -3218,31 +3310,7 @@
                 <w:b/>
                 <w:sz w:val="20"/>
               </w:rPr>
-              <w:t xml:space="preserve">Manuel </w:t>
-            </w:r>
-            <w:r>
-              <w:rPr>
-                <w:rFonts w:ascii="Arial" w:hAnsi="Arial" w:cs="Arial"/>
-                <w:b/>
-                <w:sz w:val="20"/>
-              </w:rPr>
-              <w:t xml:space="preserve"> </w:t>
-            </w:r>
-            <w:r>
-              <w:rPr>
-                <w:rFonts w:ascii="Arial" w:hAnsi="Arial" w:cs="Arial"/>
-                <w:b/>
-                <w:sz w:val="20"/>
-              </w:rPr>
-              <w:t>Guevara</w:t>
-            </w:r>
-            <w:r>
-              <w:rPr>
-                <w:rFonts w:ascii="Arial" w:hAnsi="Arial" w:cs="Arial"/>
-                <w:b/>
-                <w:sz w:val="20"/>
-              </w:rPr>
-              <w:t xml:space="preserve">                                                               </w:t>
+              <w:t xml:space="preserve">Manuel  Guevara                                                               </w:t>
             </w:r>
           </w:p>
         </w:tc>
@@ -3324,15 +3392,7 @@
     </w:tbl>
     <w:p>
       <w:pPr>
-        <w:rPr>
-          <w:kern w:val="32"/>
-        </w:rPr>
-      </w:pPr>
-    </w:p>
-    <w:p>
-      <w:pPr>
         <w:spacing w:line="360" w:lineRule="auto"/>
-        <w:ind w:firstLine="708"/>
         <w:rPr>
           <w:rFonts w:ascii="Arial" w:hAnsi="Arial" w:cs="Arial"/>
           <w:b/>
@@ -3451,7 +3511,7 @@
                 <v:imagedata r:id="rId1" o:title=""/>
                 <w10:wrap type="topAndBottom"/>
               </v:shape>
-              <o:OLEObject Type="Embed" ProgID="MSPhotoEd.3" ShapeID="_x0000_s2050" DrawAspect="Content" ObjectID="_1313422803" r:id="rId2"/>
+              <o:OLEObject Type="Embed" ProgID="MSPhotoEd.3" ShapeID="_x0000_s2050" DrawAspect="Content" ObjectID="_1313740508" r:id="rId2"/>
             </w:pict>
           </w:r>
         </w:p>

</xml_diff>